<commit_message>
Updated small fixes to PDF resume
</commit_message>
<xml_diff>
--- a/documents/Resume_WS.docx
+++ b/documents/Resume_WS.docx
@@ -110,13 +110,7 @@
         <w:rPr>
           <w:rFonts w:asciiTheme="majorHAnsi" w:hAnsiTheme="majorHAnsi"/>
         </w:rPr>
-        <w:t xml:space="preserve"> JavaScript, </w:t>
-      </w:r>
-      <w:r>
-        <w:rPr>
-          <w:rFonts w:asciiTheme="majorHAnsi" w:hAnsiTheme="majorHAnsi"/>
-        </w:rPr>
-        <w:t xml:space="preserve">Ruby, Visual Basic, Python, C++, and C application development, and always willing to learn. </w:t>
+        <w:t xml:space="preserve"> JavaScript, Ruby, Visual Basic, Python, C++, and C application development, and always willing to learn. </w:t>
       </w:r>
     </w:p>
     <w:p>
@@ -174,8 +168,6 @@
         </w:rPr>
         <w:t>(Grad 2016)</w:t>
       </w:r>
-      <w:bookmarkStart w:id="0" w:name="_GoBack"/>
-      <w:bookmarkEnd w:id="0"/>
     </w:p>
     <w:p>
       <w:pPr>
@@ -211,105 +203,7 @@
         <w:rPr>
           <w:rFonts w:asciiTheme="majorHAnsi" w:hAnsiTheme="majorHAnsi"/>
         </w:rPr>
-        <w:t xml:space="preserve"> Software Engineering, </w:t>
-      </w:r>
-      <w:proofErr w:type="spellStart"/>
-      <w:r>
-        <w:rPr>
-          <w:rFonts w:asciiTheme="majorHAnsi" w:hAnsiTheme="majorHAnsi"/>
-        </w:rPr>
-        <w:t>Engr</w:t>
-      </w:r>
-      <w:proofErr w:type="spellEnd"/>
-      <w:r>
-        <w:rPr>
-          <w:rFonts w:asciiTheme="majorHAnsi" w:hAnsiTheme="majorHAnsi"/>
-        </w:rPr>
-        <w:t xml:space="preserve"> Fund Comp Systems, Personal Software </w:t>
-      </w:r>
-      <w:proofErr w:type="spellStart"/>
-      <w:r>
-        <w:rPr>
-          <w:rFonts w:asciiTheme="majorHAnsi" w:hAnsiTheme="majorHAnsi"/>
-        </w:rPr>
-        <w:t>Engr</w:t>
-      </w:r>
-      <w:proofErr w:type="spellEnd"/>
-      <w:r>
-        <w:rPr>
-          <w:rFonts w:asciiTheme="majorHAnsi" w:hAnsiTheme="majorHAnsi"/>
-        </w:rPr>
-        <w:t xml:space="preserve">, Intro To Cs Theory, Operating Systems I, </w:t>
-      </w:r>
-      <w:proofErr w:type="spellStart"/>
-      <w:r>
-        <w:rPr>
-          <w:rFonts w:asciiTheme="majorHAnsi" w:hAnsiTheme="majorHAnsi"/>
-        </w:rPr>
-        <w:t>Eng</w:t>
-      </w:r>
-      <w:proofErr w:type="spellEnd"/>
-      <w:r>
-        <w:rPr>
-          <w:rFonts w:asciiTheme="majorHAnsi" w:hAnsiTheme="majorHAnsi"/>
-        </w:rPr>
-        <w:t xml:space="preserve"> Of Software </w:t>
-      </w:r>
-      <w:proofErr w:type="spellStart"/>
-      <w:r>
-        <w:rPr>
-          <w:rFonts w:asciiTheme="majorHAnsi" w:hAnsiTheme="majorHAnsi"/>
-        </w:rPr>
-        <w:t>Subsys</w:t>
-      </w:r>
-      <w:proofErr w:type="spellEnd"/>
-      <w:r>
-        <w:rPr>
-          <w:rFonts w:asciiTheme="majorHAnsi" w:hAnsiTheme="majorHAnsi"/>
-        </w:rPr>
-        <w:t xml:space="preserve">, </w:t>
-      </w:r>
-      <w:proofErr w:type="spellStart"/>
-      <w:r>
-        <w:rPr>
-          <w:rFonts w:asciiTheme="majorHAnsi" w:hAnsiTheme="majorHAnsi"/>
-        </w:rPr>
-        <w:t>Eng</w:t>
-      </w:r>
-      <w:proofErr w:type="spellEnd"/>
-      <w:r>
-        <w:rPr>
-          <w:rFonts w:asciiTheme="majorHAnsi" w:hAnsiTheme="majorHAnsi"/>
-        </w:rPr>
-        <w:t xml:space="preserve"> of Concur </w:t>
-      </w:r>
-      <w:proofErr w:type="spellStart"/>
-      <w:r>
-        <w:rPr>
-          <w:rFonts w:asciiTheme="majorHAnsi" w:hAnsiTheme="majorHAnsi"/>
-        </w:rPr>
-        <w:t>Distrib</w:t>
-      </w:r>
-      <w:proofErr w:type="spellEnd"/>
-      <w:r>
-        <w:rPr>
-          <w:rFonts w:asciiTheme="majorHAnsi" w:hAnsiTheme="majorHAnsi"/>
-        </w:rPr>
-        <w:t xml:space="preserve"> SW Sys, Software Testing, Human Centered </w:t>
-      </w:r>
-      <w:proofErr w:type="spellStart"/>
-      <w:r>
-        <w:rPr>
-          <w:rFonts w:asciiTheme="majorHAnsi" w:hAnsiTheme="majorHAnsi"/>
-        </w:rPr>
-        <w:t>Reqs</w:t>
-      </w:r>
-      <w:proofErr w:type="spellEnd"/>
-      <w:r>
-        <w:rPr>
-          <w:rFonts w:asciiTheme="majorHAnsi" w:hAnsiTheme="majorHAnsi"/>
-        </w:rPr>
-        <w:t xml:space="preserve"> and Design</w:t>
+        <w:t xml:space="preserve"> Software Engineering, Engr Fund Comp Systems, Personal Software Engr, Intro To Cs Theory, Operating Systems I, Eng Of Software Subsys, Eng of Concur Distrib SW Sys, Software Testing, Human Centered Reqs and Design</w:t>
       </w:r>
       <w:r>
         <w:rPr>
@@ -564,15 +458,7 @@
           <w:color w:val="000000" w:themeColor="text1"/>
           <w:szCs w:val="20"/>
         </w:rPr>
-        <w:t xml:space="preserve">Worked in my free time on a project a group of interns and I started to explore people's stories through the use of personable "explorers" that prompt for videos, photos, and audio inputs using lights and sounds driven by a windows </w:t>
-      </w:r>
-      <w:r>
-        <w:rPr>
-          <w:rFonts w:asciiTheme="majorHAnsi" w:hAnsiTheme="majorHAnsi" w:cs="Segoe UI"/>
-          <w:color w:val="000000" w:themeColor="text1"/>
-          <w:szCs w:val="20"/>
-        </w:rPr>
-        <w:t>phone with additional hardware.</w:t>
+        <w:t>Worked in my free time on a project a group of interns and I started to explore people's stories through the use of personable "explorers" that prompt for videos, photos, and audio inputs using lights and sounds driven by a windows phone with additional hardware.</w:t>
       </w:r>
     </w:p>
     <w:p>
@@ -597,13 +483,7 @@
         <w:rPr>
           <w:rFonts w:asciiTheme="majorHAnsi" w:hAnsiTheme="majorHAnsi"/>
         </w:rPr>
-        <w:t>written in Angular.js as part of the Student IT Office, working with external customers around cam</w:t>
-      </w:r>
-      <w:r>
-        <w:rPr>
-          <w:rFonts w:asciiTheme="majorHAnsi" w:hAnsiTheme="majorHAnsi"/>
-        </w:rPr>
-        <w:t xml:space="preserve">pus as well as ITS on campus. </w:t>
+        <w:t xml:space="preserve">written in Angular.js as part of the Student IT Office, working with external customers around campus as well as ITS on campus. </w:t>
       </w:r>
     </w:p>
     <w:p>
@@ -637,7 +517,13 @@
         <w:rPr>
           <w:rFonts w:asciiTheme="majorHAnsi" w:hAnsiTheme="majorHAnsi"/>
         </w:rPr>
-        <w:t xml:space="preserve">EXPERIENCE </w:t>
+        <w:t>Experience</w:t>
+      </w:r>
+      <w:r>
+        <w:rPr>
+          <w:rFonts w:asciiTheme="majorHAnsi" w:hAnsiTheme="majorHAnsi"/>
+        </w:rPr>
+        <w:t xml:space="preserve"> </w:t>
       </w:r>
     </w:p>
     <w:p>
@@ -652,13 +538,7 @@
         <w:rPr>
           <w:rFonts w:asciiTheme="majorHAnsi" w:hAnsiTheme="majorHAnsi"/>
         </w:rPr>
-        <w:t>Student IT Office, Rochester</w:t>
-      </w:r>
-      <w:r>
-        <w:rPr>
-          <w:rFonts w:asciiTheme="majorHAnsi" w:hAnsiTheme="majorHAnsi"/>
-        </w:rPr>
-        <w:t xml:space="preserve"> New York </w:t>
+        <w:t xml:space="preserve">Student IT Office, Rochester New York </w:t>
       </w:r>
     </w:p>
     <w:p>
@@ -740,13 +620,7 @@
         <w:rPr>
           <w:rFonts w:asciiTheme="majorHAnsi" w:hAnsiTheme="majorHAnsi"/>
         </w:rPr>
-        <w:t>Microsoft,</w:t>
-      </w:r>
-      <w:r>
-        <w:rPr>
-          <w:rFonts w:asciiTheme="majorHAnsi" w:hAnsiTheme="majorHAnsi"/>
-        </w:rPr>
-        <w:t xml:space="preserve"> Seattle Washington </w:t>
+        <w:t xml:space="preserve">Microsoft, Seattle Washington </w:t>
       </w:r>
     </w:p>
     <w:p>
@@ -818,7 +692,27 @@
         <w:rPr>
           <w:rFonts w:asciiTheme="majorHAnsi" w:hAnsiTheme="majorHAnsi"/>
         </w:rPr>
-        <w:t xml:space="preserve">HONORS/ACTIVITIES </w:t>
+        <w:t>Honors</w:t>
+      </w:r>
+      <w:r>
+        <w:rPr>
+          <w:rFonts w:asciiTheme="majorHAnsi" w:hAnsiTheme="majorHAnsi"/>
+        </w:rPr>
+        <w:t>/A</w:t>
+      </w:r>
+      <w:r>
+        <w:rPr>
+          <w:rFonts w:asciiTheme="majorHAnsi" w:hAnsiTheme="majorHAnsi"/>
+        </w:rPr>
+        <w:t>ctivities</w:t>
+      </w:r>
+      <w:bookmarkStart w:id="0" w:name="_GoBack"/>
+      <w:bookmarkEnd w:id="0"/>
+      <w:r>
+        <w:rPr>
+          <w:rFonts w:asciiTheme="majorHAnsi" w:hAnsiTheme="majorHAnsi"/>
+        </w:rPr>
+        <w:t xml:space="preserve"> </w:t>
       </w:r>
     </w:p>
     <w:p>
@@ -927,13 +821,7 @@
         <w:rPr>
           <w:rFonts w:asciiTheme="majorHAnsi" w:hAnsiTheme="majorHAnsi"/>
         </w:rPr>
-        <w:t>Enjo</w:t>
-      </w:r>
-      <w:r>
-        <w:rPr>
-          <w:rFonts w:asciiTheme="majorHAnsi" w:hAnsiTheme="majorHAnsi"/>
-        </w:rPr>
-        <w:t xml:space="preserve">y mountain biking, video gaming, snowshoeing, working on cars and off-roading </w:t>
+        <w:t xml:space="preserve">Enjoy mountain biking, video gaming, snowshoeing, working on cars and off-roading </w:t>
       </w:r>
     </w:p>
     <w:p>

</xml_diff>

<commit_message>
Updates resume document and makes some fixes
</commit_message>
<xml_diff>
--- a/documents/Resume_WS.docx
+++ b/documents/Resume_WS.docx
@@ -1,6 +1,6 @@
 
 <file path=word/document.xml><?xml version="1.0" encoding="utf-8"?>
-<w:document xmlns:wpc="http://schemas.microsoft.com/office/word/2010/wordprocessingCanvas" xmlns:cx="http://schemas.microsoft.com/office/drawing/2014/chartex" xmlns:cx1="http://schemas.microsoft.com/office/drawing/2015/9/8/chartex" xmlns:cx2="http://schemas.microsoft.com/office/drawing/2015/10/21/chartex" xmlns:mc="http://schemas.openxmlformats.org/markup-compatibility/2006" xmlns:o="urn:schemas-microsoft-com:office:office" xmlns:r="http://schemas.openxmlformats.org/officeDocument/2006/relationships" xmlns:m="http://schemas.openxmlformats.org/officeDocument/2006/math" xmlns:v="urn:schemas-microsoft-com:vml" xmlns:wp14="http://schemas.microsoft.com/office/word/2010/wordprocessingDrawing" xmlns:wp="http://schemas.openxmlformats.org/drawingml/2006/wordprocessingDrawing" xmlns:w10="urn:schemas-microsoft-com:office:word" xmlns:w="http://schemas.openxmlformats.org/wordprocessingml/2006/main" xmlns:w14="http://schemas.microsoft.com/office/word/2010/wordml" xmlns:w15="http://schemas.microsoft.com/office/word/2012/wordml" xmlns:w16se="http://schemas.microsoft.com/office/word/2015/wordml/symex" xmlns:wpg="http://schemas.microsoft.com/office/word/2010/wordprocessingGroup" xmlns:wpi="http://schemas.microsoft.com/office/word/2010/wordprocessingInk" xmlns:wne="http://schemas.microsoft.com/office/word/2006/wordml" xmlns:wps="http://schemas.microsoft.com/office/word/2010/wordprocessingShape" mc:Ignorable="w14 w15 w16se wp14">
+<w:document xmlns:wpc="http://schemas.microsoft.com/office/word/2010/wordprocessingCanvas" xmlns:mc="http://schemas.openxmlformats.org/markup-compatibility/2006" xmlns:o="urn:schemas-microsoft-com:office:office" xmlns:r="http://schemas.openxmlformats.org/officeDocument/2006/relationships" xmlns:m="http://schemas.openxmlformats.org/officeDocument/2006/math" xmlns:v="urn:schemas-microsoft-com:vml" xmlns:wp14="http://schemas.microsoft.com/office/word/2010/wordprocessingDrawing" xmlns:wp="http://schemas.openxmlformats.org/drawingml/2006/wordprocessingDrawing" xmlns:w10="urn:schemas-microsoft-com:office:word" xmlns:w="http://schemas.openxmlformats.org/wordprocessingml/2006/main" xmlns:w14="http://schemas.microsoft.com/office/word/2010/wordml" xmlns:w15="http://schemas.microsoft.com/office/word/2012/wordml" xmlns:wpg="http://schemas.microsoft.com/office/word/2010/wordprocessingGroup" xmlns:wpi="http://schemas.microsoft.com/office/word/2010/wordprocessingInk" xmlns:wne="http://schemas.microsoft.com/office/word/2006/wordml" xmlns:wps="http://schemas.microsoft.com/office/word/2010/wordprocessingShape" mc:Ignorable="w14 w15 wp14">
   <w:body>
     <w:p>
       <w:pPr>
@@ -33,7 +33,7 @@
     </w:p>
     <w:p>
       <w:pPr>
-        <w:spacing w:after="199" w:line="259" w:lineRule="auto"/>
+        <w:spacing w:after="0" w:line="259" w:lineRule="auto"/>
         <w:ind w:left="21" w:firstLine="0"/>
         <w:jc w:val="center"/>
         <w:rPr>
@@ -80,49 +80,19 @@
         <w:rPr>
           <w:rFonts w:asciiTheme="majorHAnsi" w:hAnsiTheme="majorHAnsi"/>
         </w:rPr>
-        <w:t>Fifth</w:t>
-      </w:r>
-      <w:r>
-        <w:rPr>
-          <w:rFonts w:asciiTheme="majorHAnsi" w:hAnsiTheme="majorHAnsi"/>
-        </w:rPr>
-        <w:t xml:space="preserve"> Year Software Engineering Student at Rocheste</w:t>
-      </w:r>
-      <w:r>
-        <w:rPr>
-          <w:rFonts w:asciiTheme="majorHAnsi" w:hAnsiTheme="majorHAnsi"/>
-        </w:rPr>
-        <w:t>r Institute of Technology with 4</w:t>
-      </w:r>
-      <w:r>
-        <w:rPr>
-          <w:rFonts w:asciiTheme="majorHAnsi" w:hAnsiTheme="majorHAnsi"/>
-        </w:rPr>
-        <w:t xml:space="preserve">.5 years of leadership experience from Air </w:t>
-      </w:r>
-      <w:r>
-        <w:rPr>
-          <w:rFonts w:asciiTheme="majorHAnsi" w:hAnsiTheme="majorHAnsi"/>
-        </w:rPr>
-        <w:t>Force ROTC.  Excels at C#, Java,</w:t>
-      </w:r>
-      <w:r>
-        <w:rPr>
-          <w:rFonts w:asciiTheme="majorHAnsi" w:hAnsiTheme="majorHAnsi"/>
-        </w:rPr>
-        <w:t xml:space="preserve"> JavaScript, Visual Basic, Python, C++, and C</w:t>
-      </w:r>
-      <w:r>
-        <w:rPr>
-          <w:rFonts w:asciiTheme="majorHAnsi" w:hAnsiTheme="majorHAnsi"/>
-        </w:rPr>
-        <w:t xml:space="preserve"> application development; </w:t>
-      </w:r>
-      <w:r>
-        <w:rPr>
-          <w:rFonts w:asciiTheme="majorHAnsi" w:hAnsiTheme="majorHAnsi"/>
-        </w:rPr>
-        <w:t xml:space="preserve">always willing to learn. </w:t>
+        <w:t>2016 Software Engineering graduate of Rochester Institute of Technology with years of leadership experience in the Air Force. Excels at C#, Java, JavaScript, Ruby, Visual Basic, Python, C++, and C application developme</w:t>
+      </w:r>
+      <w:r>
+        <w:rPr>
+          <w:rFonts w:asciiTheme="majorHAnsi" w:hAnsiTheme="majorHAnsi"/>
+        </w:rPr>
+        <w:t>nt, and always willing to learn</w:t>
+      </w:r>
+      <w:r>
+        <w:rPr>
+          <w:rFonts w:asciiTheme="majorHAnsi" w:hAnsiTheme="majorHAnsi"/>
+        </w:rPr>
+        <w:t xml:space="preserve">. </w:t>
       </w:r>
     </w:p>
     <w:p>
@@ -145,81 +115,61 @@
         </w:rPr>
         <w:t xml:space="preserve"> </w:t>
       </w:r>
+    </w:p>
+    <w:p>
+      <w:pPr>
+        <w:pStyle w:val="Heading2"/>
+        <w:ind w:left="-5"/>
+        <w:rPr>
+          <w:rFonts w:asciiTheme="majorHAnsi" w:hAnsiTheme="majorHAnsi"/>
+        </w:rPr>
+      </w:pPr>
+      <w:r>
+        <w:rPr>
+          <w:rFonts w:asciiTheme="majorHAnsi" w:hAnsiTheme="majorHAnsi"/>
+        </w:rPr>
+        <w:t xml:space="preserve">Rochester Institute of Technology </w:t>
+      </w:r>
+      <w:r>
+        <w:rPr>
+          <w:rFonts w:asciiTheme="majorHAnsi" w:hAnsiTheme="majorHAnsi"/>
+        </w:rPr>
+        <w:t>-</w:t>
+      </w:r>
+      <w:r>
+        <w:rPr>
+          <w:rFonts w:asciiTheme="majorHAnsi" w:hAnsiTheme="majorHAnsi"/>
+        </w:rPr>
+        <w:t xml:space="preserve"> </w:t>
+      </w:r>
+      <w:r>
+        <w:rPr>
+          <w:rFonts w:asciiTheme="majorHAnsi" w:hAnsiTheme="majorHAnsi"/>
+        </w:rPr>
+        <w:t>2011-2016</w:t>
+      </w:r>
+    </w:p>
+    <w:p>
+      <w:pPr>
+        <w:ind w:left="10"/>
+        <w:rPr>
+          <w:rFonts w:asciiTheme="majorHAnsi" w:hAnsiTheme="majorHAnsi"/>
+        </w:rPr>
+      </w:pPr>
+      <w:r>
+        <w:rPr>
+          <w:rFonts w:asciiTheme="majorHAnsi" w:hAnsiTheme="majorHAnsi"/>
+        </w:rPr>
+        <w:t xml:space="preserve">Rochester, NY  | </w:t>
+      </w:r>
+      <w:r>
+        <w:rPr>
+          <w:rFonts w:asciiTheme="majorHAnsi" w:hAnsiTheme="majorHAnsi"/>
+        </w:rPr>
+        <w:t xml:space="preserve"> 3.85</w:t>
+      </w:r>
       <w:bookmarkStart w:id="0" w:name="_GoBack"/>
       <w:bookmarkEnd w:id="0"/>
-    </w:p>
-    <w:p>
-      <w:pPr>
-        <w:pStyle w:val="Heading2"/>
-        <w:ind w:left="-5"/>
-        <w:rPr>
-          <w:rFonts w:asciiTheme="majorHAnsi" w:hAnsiTheme="majorHAnsi"/>
-        </w:rPr>
-      </w:pPr>
-      <w:r>
-        <w:rPr>
-          <w:rFonts w:asciiTheme="majorHAnsi" w:hAnsiTheme="majorHAnsi"/>
-        </w:rPr>
-        <w:t xml:space="preserve">Rochester Institute of Technology </w:t>
-      </w:r>
-      <w:r>
-        <w:rPr>
-          <w:rFonts w:asciiTheme="majorHAnsi" w:hAnsiTheme="majorHAnsi"/>
-        </w:rPr>
-        <w:t>-</w:t>
-      </w:r>
-      <w:r>
-        <w:rPr>
-          <w:rFonts w:asciiTheme="majorHAnsi" w:hAnsiTheme="majorHAnsi"/>
-        </w:rPr>
-        <w:t xml:space="preserve"> </w:t>
-      </w:r>
-      <w:r>
-        <w:rPr>
-          <w:rFonts w:asciiTheme="majorHAnsi" w:hAnsiTheme="majorHAnsi"/>
-        </w:rPr>
-        <w:t xml:space="preserve">2011-Present </w:t>
-      </w:r>
-      <w:r>
-        <w:rPr>
-          <w:rFonts w:asciiTheme="majorHAnsi" w:hAnsiTheme="majorHAnsi"/>
-        </w:rPr>
-        <w:t>(Grad 2016)</w:t>
-      </w:r>
-    </w:p>
-    <w:p>
-      <w:pPr>
-        <w:ind w:left="10"/>
-        <w:rPr>
-          <w:rFonts w:asciiTheme="majorHAnsi" w:hAnsiTheme="majorHAnsi"/>
-        </w:rPr>
-      </w:pPr>
-      <w:r>
-        <w:rPr>
-          <w:rFonts w:asciiTheme="majorHAnsi" w:hAnsiTheme="majorHAnsi"/>
-        </w:rPr>
-        <w:t xml:space="preserve">Rochester, </w:t>
-      </w:r>
-      <w:proofErr w:type="gramStart"/>
-      <w:r>
-        <w:rPr>
-          <w:rFonts w:asciiTheme="majorHAnsi" w:hAnsiTheme="majorHAnsi"/>
-        </w:rPr>
-        <w:t>NY  |</w:t>
-      </w:r>
-      <w:proofErr w:type="gramEnd"/>
-      <w:r>
-        <w:rPr>
-          <w:rFonts w:asciiTheme="majorHAnsi" w:hAnsiTheme="majorHAnsi"/>
-        </w:rPr>
-        <w:t xml:space="preserve"> </w:t>
-      </w:r>
-      <w:r>
-        <w:rPr>
-          <w:rFonts w:asciiTheme="majorHAnsi" w:hAnsiTheme="majorHAnsi"/>
-        </w:rPr>
-        <w:t xml:space="preserve"> 3.84</w:t>
-      </w:r>
       <w:r>
         <w:rPr>
           <w:rFonts w:asciiTheme="majorHAnsi" w:hAnsiTheme="majorHAnsi"/>
@@ -247,202 +197,6 @@
           <w:rFonts w:asciiTheme="majorHAnsi" w:hAnsiTheme="majorHAnsi"/>
         </w:rPr>
       </w:pPr>
-      <w:r>
-        <w:rPr>
-          <w:rFonts w:asciiTheme="majorHAnsi" w:hAnsiTheme="majorHAnsi"/>
-        </w:rPr>
-        <w:t xml:space="preserve"> </w:t>
-      </w:r>
-    </w:p>
-    <w:p>
-      <w:pPr>
-        <w:spacing w:after="220"/>
-        <w:ind w:left="10"/>
-        <w:rPr>
-          <w:rFonts w:asciiTheme="majorHAnsi" w:hAnsiTheme="majorHAnsi"/>
-        </w:rPr>
-      </w:pPr>
-      <w:r>
-        <w:rPr>
-          <w:rFonts w:asciiTheme="majorHAnsi" w:hAnsiTheme="majorHAnsi"/>
-          <w:i/>
-        </w:rPr>
-        <w:t>Courses:</w:t>
-      </w:r>
-      <w:r>
-        <w:rPr>
-          <w:rFonts w:asciiTheme="majorHAnsi" w:hAnsiTheme="majorHAnsi"/>
-        </w:rPr>
-        <w:t xml:space="preserve"> Software Engineering, </w:t>
-      </w:r>
-      <w:proofErr w:type="spellStart"/>
-      <w:r>
-        <w:rPr>
-          <w:rFonts w:asciiTheme="majorHAnsi" w:hAnsiTheme="majorHAnsi"/>
-        </w:rPr>
-        <w:t>Engr</w:t>
-      </w:r>
-      <w:proofErr w:type="spellEnd"/>
-      <w:r>
-        <w:rPr>
-          <w:rFonts w:asciiTheme="majorHAnsi" w:hAnsiTheme="majorHAnsi"/>
-        </w:rPr>
-        <w:t xml:space="preserve"> Fund Comp Systems, Personal Software </w:t>
-      </w:r>
-      <w:proofErr w:type="spellStart"/>
-      <w:r>
-        <w:rPr>
-          <w:rFonts w:asciiTheme="majorHAnsi" w:hAnsiTheme="majorHAnsi"/>
-        </w:rPr>
-        <w:t>Engr</w:t>
-      </w:r>
-      <w:proofErr w:type="spellEnd"/>
-      <w:r>
-        <w:rPr>
-          <w:rFonts w:asciiTheme="majorHAnsi" w:hAnsiTheme="majorHAnsi"/>
-        </w:rPr>
-        <w:t xml:space="preserve">, Intro </w:t>
-      </w:r>
-      <w:proofErr w:type="gramStart"/>
-      <w:r>
-        <w:rPr>
-          <w:rFonts w:asciiTheme="majorHAnsi" w:hAnsiTheme="majorHAnsi"/>
-        </w:rPr>
-        <w:t>To</w:t>
-      </w:r>
-      <w:proofErr w:type="gramEnd"/>
-      <w:r>
-        <w:rPr>
-          <w:rFonts w:asciiTheme="majorHAnsi" w:hAnsiTheme="majorHAnsi"/>
-        </w:rPr>
-        <w:t xml:space="preserve"> Cs Theory, Operating Systems I, </w:t>
-      </w:r>
-      <w:proofErr w:type="spellStart"/>
-      <w:r>
-        <w:rPr>
-          <w:rFonts w:asciiTheme="majorHAnsi" w:hAnsiTheme="majorHAnsi"/>
-        </w:rPr>
-        <w:t>Eng</w:t>
-      </w:r>
-      <w:proofErr w:type="spellEnd"/>
-      <w:r>
-        <w:rPr>
-          <w:rFonts w:asciiTheme="majorHAnsi" w:hAnsiTheme="majorHAnsi"/>
-        </w:rPr>
-        <w:t xml:space="preserve"> Of Software </w:t>
-      </w:r>
-      <w:proofErr w:type="spellStart"/>
-      <w:r>
-        <w:rPr>
-          <w:rFonts w:asciiTheme="majorHAnsi" w:hAnsiTheme="majorHAnsi"/>
-        </w:rPr>
-        <w:t>Subsys</w:t>
-      </w:r>
-      <w:proofErr w:type="spellEnd"/>
-      <w:r>
-        <w:rPr>
-          <w:rFonts w:asciiTheme="majorHAnsi" w:hAnsiTheme="majorHAnsi"/>
-        </w:rPr>
-        <w:t xml:space="preserve">, </w:t>
-      </w:r>
-      <w:proofErr w:type="spellStart"/>
-      <w:r>
-        <w:rPr>
-          <w:rFonts w:asciiTheme="majorHAnsi" w:hAnsiTheme="majorHAnsi"/>
-        </w:rPr>
-        <w:t>Eng</w:t>
-      </w:r>
-      <w:proofErr w:type="spellEnd"/>
-      <w:r>
-        <w:rPr>
-          <w:rFonts w:asciiTheme="majorHAnsi" w:hAnsiTheme="majorHAnsi"/>
-        </w:rPr>
-        <w:t xml:space="preserve"> of Concur </w:t>
-      </w:r>
-      <w:proofErr w:type="spellStart"/>
-      <w:r>
-        <w:rPr>
-          <w:rFonts w:asciiTheme="majorHAnsi" w:hAnsiTheme="majorHAnsi"/>
-        </w:rPr>
-        <w:t>Distrib</w:t>
-      </w:r>
-      <w:proofErr w:type="spellEnd"/>
-      <w:r>
-        <w:rPr>
-          <w:rFonts w:asciiTheme="majorHAnsi" w:hAnsiTheme="majorHAnsi"/>
-        </w:rPr>
-        <w:t xml:space="preserve"> SW Sys, Software Testing, Human Centered </w:t>
-      </w:r>
-      <w:proofErr w:type="spellStart"/>
-      <w:r>
-        <w:rPr>
-          <w:rFonts w:asciiTheme="majorHAnsi" w:hAnsiTheme="majorHAnsi"/>
-        </w:rPr>
-        <w:t>Reqs</w:t>
-      </w:r>
-      <w:proofErr w:type="spellEnd"/>
-      <w:r>
-        <w:rPr>
-          <w:rFonts w:asciiTheme="majorHAnsi" w:hAnsiTheme="majorHAnsi"/>
-        </w:rPr>
-        <w:t xml:space="preserve"> and Design</w:t>
-      </w:r>
-      <w:r>
-        <w:rPr>
-          <w:rFonts w:asciiTheme="majorHAnsi" w:hAnsiTheme="majorHAnsi"/>
-        </w:rPr>
-        <w:t>, SW Process and Project Management, Engineering of Enterprise SW Sys, Mathematical Models of SW, Intro to Intelligent Systems</w:t>
-      </w:r>
-      <w:r>
-        <w:rPr>
-          <w:rFonts w:asciiTheme="majorHAnsi" w:hAnsiTheme="majorHAnsi"/>
-        </w:rPr>
-        <w:t xml:space="preserve">, </w:t>
-      </w:r>
-      <w:r>
-        <w:rPr>
-          <w:rFonts w:asciiTheme="majorHAnsi" w:hAnsiTheme="majorHAnsi"/>
-        </w:rPr>
-        <w:t>SW Process and Product Quality</w:t>
-      </w:r>
-      <w:r>
-        <w:rPr>
-          <w:rFonts w:asciiTheme="majorHAnsi" w:hAnsiTheme="majorHAnsi"/>
-        </w:rPr>
-        <w:t xml:space="preserve">, </w:t>
-      </w:r>
-      <w:r>
-        <w:rPr>
-          <w:rFonts w:asciiTheme="majorHAnsi" w:hAnsiTheme="majorHAnsi"/>
-        </w:rPr>
-        <w:t>Principles of Data Mining</w:t>
-      </w:r>
-      <w:r>
-        <w:rPr>
-          <w:rFonts w:asciiTheme="majorHAnsi" w:hAnsiTheme="majorHAnsi"/>
-        </w:rPr>
-        <w:t xml:space="preserve">, </w:t>
-      </w:r>
-      <w:r>
-        <w:rPr>
-          <w:rFonts w:asciiTheme="majorHAnsi" w:hAnsiTheme="majorHAnsi"/>
-        </w:rPr>
-        <w:t xml:space="preserve">SW System </w:t>
-      </w:r>
-      <w:proofErr w:type="spellStart"/>
-      <w:r>
-        <w:rPr>
-          <w:rFonts w:asciiTheme="majorHAnsi" w:hAnsiTheme="majorHAnsi"/>
-        </w:rPr>
-        <w:t>Reqs</w:t>
-      </w:r>
-      <w:proofErr w:type="spellEnd"/>
-      <w:r>
-        <w:rPr>
-          <w:rFonts w:asciiTheme="majorHAnsi" w:hAnsiTheme="majorHAnsi"/>
-        </w:rPr>
-        <w:t xml:space="preserve"> and Architect  </w:t>
-      </w:r>
     </w:p>
     <w:p>
       <w:pPr>
@@ -841,7 +595,25 @@
         <w:rPr>
           <w:rFonts w:asciiTheme="majorHAnsi" w:hAnsiTheme="majorHAnsi"/>
         </w:rPr>
-        <w:t xml:space="preserve">Student IT Office, Rochester New York </w:t>
+        <w:t xml:space="preserve">Defense Innovation Unit Experimental, </w:t>
+      </w:r>
+      <w:r>
+        <w:rPr>
+          <w:rFonts w:asciiTheme="majorHAnsi" w:hAnsiTheme="majorHAnsi"/>
+        </w:rPr>
+        <w:t>Mountain View</w:t>
+      </w:r>
+      <w:r>
+        <w:rPr>
+          <w:rFonts w:asciiTheme="majorHAnsi" w:hAnsiTheme="majorHAnsi"/>
+        </w:rPr>
+        <w:t xml:space="preserve"> California</w:t>
+      </w:r>
+      <w:r>
+        <w:rPr>
+          <w:rFonts w:asciiTheme="majorHAnsi" w:hAnsiTheme="majorHAnsi"/>
+        </w:rPr>
+        <w:t xml:space="preserve"> </w:t>
       </w:r>
     </w:p>
     <w:p>
@@ -855,25 +627,19 @@
         <w:rPr>
           <w:rFonts w:asciiTheme="majorHAnsi" w:hAnsiTheme="majorHAnsi"/>
         </w:rPr>
-        <w:t xml:space="preserve">Web Developer     |    Jan 2014 – May 2014, Sep 2014 </w:t>
-      </w:r>
-      <w:r>
-        <w:rPr>
-          <w:rFonts w:asciiTheme="majorHAnsi" w:hAnsiTheme="majorHAnsi"/>
-        </w:rPr>
-        <w:t>–</w:t>
-      </w:r>
-      <w:r>
-        <w:rPr>
-          <w:rFonts w:asciiTheme="majorHAnsi" w:hAnsiTheme="majorHAnsi"/>
-        </w:rPr>
-        <w:t xml:space="preserve"> </w:t>
-      </w:r>
-      <w:r>
-        <w:rPr>
-          <w:rFonts w:asciiTheme="majorHAnsi" w:hAnsiTheme="majorHAnsi"/>
-        </w:rPr>
-        <w:t>Dec 2014, Jan 2016 – Present</w:t>
+        <w:t xml:space="preserve">Web Developer     |    </w:t>
+      </w:r>
+      <w:r>
+        <w:rPr>
+          <w:rFonts w:asciiTheme="majorHAnsi" w:hAnsiTheme="majorHAnsi"/>
+        </w:rPr>
+        <w:t xml:space="preserve">September </w:t>
+      </w:r>
+      <w:r>
+        <w:rPr>
+          <w:rFonts w:asciiTheme="majorHAnsi" w:hAnsiTheme="majorHAnsi"/>
+        </w:rPr>
+        <w:t>2016 – Present</w:t>
       </w:r>
       <w:r>
         <w:rPr>
@@ -897,7 +663,7 @@
         <w:rPr>
           <w:rFonts w:asciiTheme="majorHAnsi" w:hAnsiTheme="majorHAnsi"/>
         </w:rPr>
-        <w:t xml:space="preserve">Design, Develop, Test, Deploy, and Maintain enterprise-level web apps for RIT </w:t>
+        <w:t>Design, Develop, Test, Deploy, applications for the Defense Innovation Unit Experimental</w:t>
       </w:r>
     </w:p>
     <w:p>
@@ -915,6 +681,116 @@
         <w:rPr>
           <w:rFonts w:asciiTheme="majorHAnsi" w:hAnsiTheme="majorHAnsi"/>
         </w:rPr>
+        <w:t xml:space="preserve">Manage and coordinate various project activities using agile </w:t>
+      </w:r>
+      <w:r>
+        <w:rPr>
+          <w:rFonts w:asciiTheme="majorHAnsi" w:hAnsiTheme="majorHAnsi"/>
+        </w:rPr>
+        <w:t>methodologies</w:t>
+      </w:r>
+    </w:p>
+    <w:p>
+      <w:pPr>
+        <w:pStyle w:val="Heading2"/>
+        <w:ind w:left="0" w:firstLine="0"/>
+        <w:rPr>
+          <w:rFonts w:asciiTheme="majorHAnsi" w:hAnsiTheme="majorHAnsi"/>
+        </w:rPr>
+      </w:pPr>
+    </w:p>
+    <w:p>
+      <w:pPr>
+        <w:pStyle w:val="Heading2"/>
+        <w:ind w:left="-5"/>
+        <w:rPr>
+          <w:rFonts w:asciiTheme="majorHAnsi" w:hAnsiTheme="majorHAnsi"/>
+        </w:rPr>
+      </w:pPr>
+      <w:r>
+        <w:rPr>
+          <w:rFonts w:asciiTheme="majorHAnsi" w:hAnsiTheme="majorHAnsi"/>
+        </w:rPr>
+        <w:t xml:space="preserve">Student IT Office, Rochester New York </w:t>
+      </w:r>
+    </w:p>
+    <w:p>
+      <w:pPr>
+        <w:ind w:left="10"/>
+        <w:rPr>
+          <w:rFonts w:asciiTheme="majorHAnsi" w:hAnsiTheme="majorHAnsi"/>
+        </w:rPr>
+      </w:pPr>
+      <w:r>
+        <w:rPr>
+          <w:rFonts w:asciiTheme="majorHAnsi" w:hAnsiTheme="majorHAnsi"/>
+        </w:rPr>
+        <w:t xml:space="preserve">Web Developer     |    Jan 2014 – May 2014, Sep 2014 </w:t>
+      </w:r>
+      <w:r>
+        <w:rPr>
+          <w:rFonts w:asciiTheme="majorHAnsi" w:hAnsiTheme="majorHAnsi"/>
+        </w:rPr>
+        <w:t>–</w:t>
+      </w:r>
+      <w:r>
+        <w:rPr>
+          <w:rFonts w:asciiTheme="majorHAnsi" w:hAnsiTheme="majorHAnsi"/>
+        </w:rPr>
+        <w:t xml:space="preserve"> </w:t>
+      </w:r>
+      <w:r>
+        <w:rPr>
+          <w:rFonts w:asciiTheme="majorHAnsi" w:hAnsiTheme="majorHAnsi"/>
+        </w:rPr>
+        <w:t xml:space="preserve">Dec 2014, Jan 2016 – </w:t>
+      </w:r>
+      <w:r>
+        <w:rPr>
+          <w:rFonts w:asciiTheme="majorHAnsi" w:hAnsiTheme="majorHAnsi"/>
+        </w:rPr>
+        <w:t>May 2016</w:t>
+      </w:r>
+      <w:r>
+        <w:rPr>
+          <w:rFonts w:asciiTheme="majorHAnsi" w:hAnsiTheme="majorHAnsi"/>
+        </w:rPr>
+        <w:t xml:space="preserve"> </w:t>
+      </w:r>
+    </w:p>
+    <w:p>
+      <w:pPr>
+        <w:numPr>
+          <w:ilvl w:val="0"/>
+          <w:numId w:val="2"/>
+        </w:numPr>
+        <w:ind w:hanging="360"/>
+        <w:rPr>
+          <w:rFonts w:asciiTheme="majorHAnsi" w:hAnsiTheme="majorHAnsi"/>
+        </w:rPr>
+      </w:pPr>
+      <w:r>
+        <w:rPr>
+          <w:rFonts w:asciiTheme="majorHAnsi" w:hAnsiTheme="majorHAnsi"/>
+        </w:rPr>
+        <w:t xml:space="preserve">Design, Develop, Test, Deploy, and Maintain enterprise-level web apps for RIT </w:t>
+      </w:r>
+    </w:p>
+    <w:p>
+      <w:pPr>
+        <w:numPr>
+          <w:ilvl w:val="0"/>
+          <w:numId w:val="2"/>
+        </w:numPr>
+        <w:ind w:hanging="360"/>
+        <w:rPr>
+          <w:rFonts w:asciiTheme="majorHAnsi" w:hAnsiTheme="majorHAnsi"/>
+        </w:rPr>
+      </w:pPr>
+      <w:r>
+        <w:rPr>
+          <w:rFonts w:asciiTheme="majorHAnsi" w:hAnsiTheme="majorHAnsi"/>
+        </w:rPr>
         <w:t xml:space="preserve">Work with a cross-functional team to improve business, development, and design processes </w:t>
       </w:r>
     </w:p>
@@ -961,27 +837,13 @@
         <w:rPr>
           <w:rFonts w:asciiTheme="majorHAnsi" w:hAnsiTheme="majorHAnsi"/>
         </w:rPr>
-        <w:t>Software Developer in Test (</w:t>
-      </w:r>
-      <w:proofErr w:type="gramStart"/>
-      <w:r>
-        <w:rPr>
-          <w:rFonts w:asciiTheme="majorHAnsi" w:hAnsiTheme="majorHAnsi"/>
-        </w:rPr>
-        <w:t>Inter</w:t>
-      </w:r>
-      <w:r>
-        <w:rPr>
-          <w:rFonts w:asciiTheme="majorHAnsi" w:hAnsiTheme="majorHAnsi"/>
-        </w:rPr>
-        <w:t xml:space="preserve">n)   </w:t>
-      </w:r>
-      <w:proofErr w:type="gramEnd"/>
-      <w:r>
-        <w:rPr>
-          <w:rFonts w:asciiTheme="majorHAnsi" w:hAnsiTheme="majorHAnsi"/>
-        </w:rPr>
-        <w:t xml:space="preserve">  |    Jun 2014 – Aug 2014, May 2015 – Aug 2015</w:t>
+        <w:t>Software Developer in Test (Inter</w:t>
+      </w:r>
+      <w:r>
+        <w:rPr>
+          <w:rFonts w:asciiTheme="majorHAnsi" w:hAnsiTheme="majorHAnsi"/>
+        </w:rPr>
+        <w:t>n)     |    Jun 2014 – Aug 2014, May 2015 – Aug 2015</w:t>
       </w:r>
     </w:p>
     <w:p>
@@ -1087,27 +949,7 @@
         <w:rPr>
           <w:rFonts w:asciiTheme="majorHAnsi" w:hAnsiTheme="majorHAnsi"/>
         </w:rPr>
-        <w:t>4</w:t>
-      </w:r>
-      <w:r>
-        <w:rPr>
-          <w:rFonts w:asciiTheme="majorHAnsi" w:hAnsiTheme="majorHAnsi"/>
-        </w:rPr>
-        <w:t xml:space="preserve">.5 </w:t>
-      </w:r>
-      <w:proofErr w:type="gramStart"/>
-      <w:r>
-        <w:rPr>
-          <w:rFonts w:asciiTheme="majorHAnsi" w:hAnsiTheme="majorHAnsi"/>
-        </w:rPr>
-        <w:t>years</w:t>
-      </w:r>
-      <w:proofErr w:type="gramEnd"/>
-      <w:r>
-        <w:rPr>
-          <w:rFonts w:asciiTheme="majorHAnsi" w:hAnsiTheme="majorHAnsi"/>
-        </w:rPr>
-        <w:t xml:space="preserve"> leadership experience in Air Force Reserve Officer Training Corps </w:t>
+        <w:t xml:space="preserve">5 years leadership experience in Air Force Reserve Officer Training Corps </w:t>
       </w:r>
     </w:p>
     <w:p>
@@ -1126,13 +968,13 @@
         <w:rPr>
           <w:rFonts w:asciiTheme="majorHAnsi" w:hAnsiTheme="majorHAnsi"/>
         </w:rPr>
-        <w:t>3</w:t>
-      </w:r>
-      <w:r>
-        <w:rPr>
-          <w:rFonts w:asciiTheme="majorHAnsi" w:hAnsiTheme="majorHAnsi"/>
-        </w:rPr>
-        <w:t xml:space="preserve">.5 years in Arnold Air Society with 12 months as Area 01 Financial Management Officer </w:t>
+        <w:t>4</w:t>
+      </w:r>
+      <w:r>
+        <w:rPr>
+          <w:rFonts w:asciiTheme="majorHAnsi" w:hAnsiTheme="majorHAnsi"/>
+        </w:rPr>
+        <w:t xml:space="preserve"> years in Arnold Air Society with 12 months as Area 01 Financial Management Officer </w:t>
       </w:r>
     </w:p>
     <w:p>
@@ -1194,7 +1036,7 @@
 </file>
 
 <file path=word/numbering.xml><?xml version="1.0" encoding="utf-8"?>
-<w:numbering xmlns:wpc="http://schemas.microsoft.com/office/word/2010/wordprocessingCanvas" xmlns:cx="http://schemas.microsoft.com/office/drawing/2014/chartex" xmlns:cx1="http://schemas.microsoft.com/office/drawing/2015/9/8/chartex" xmlns:cx2="http://schemas.microsoft.com/office/drawing/2015/10/21/chartex" xmlns:mc="http://schemas.openxmlformats.org/markup-compatibility/2006" xmlns:o="urn:schemas-microsoft-com:office:office" xmlns:r="http://schemas.openxmlformats.org/officeDocument/2006/relationships" xmlns:m="http://schemas.openxmlformats.org/officeDocument/2006/math" xmlns:v="urn:schemas-microsoft-com:vml" xmlns:wp14="http://schemas.microsoft.com/office/word/2010/wordprocessingDrawing" xmlns:wp="http://schemas.openxmlformats.org/drawingml/2006/wordprocessingDrawing" xmlns:w10="urn:schemas-microsoft-com:office:word" xmlns:w="http://schemas.openxmlformats.org/wordprocessingml/2006/main" xmlns:w14="http://schemas.microsoft.com/office/word/2010/wordml" xmlns:w15="http://schemas.microsoft.com/office/word/2012/wordml" xmlns:w16se="http://schemas.microsoft.com/office/word/2015/wordml/symex" xmlns:wpg="http://schemas.microsoft.com/office/word/2010/wordprocessingGroup" xmlns:wpi="http://schemas.microsoft.com/office/word/2010/wordprocessingInk" xmlns:wne="http://schemas.microsoft.com/office/word/2006/wordml" xmlns:wps="http://schemas.microsoft.com/office/word/2010/wordprocessingShape" mc:Ignorable="w14 w15 w16se wp14">
+<w:numbering xmlns:wpc="http://schemas.microsoft.com/office/word/2010/wordprocessingCanvas" xmlns:mc="http://schemas.openxmlformats.org/markup-compatibility/2006" xmlns:o="urn:schemas-microsoft-com:office:office" xmlns:r="http://schemas.openxmlformats.org/officeDocument/2006/relationships" xmlns:m="http://schemas.openxmlformats.org/officeDocument/2006/math" xmlns:v="urn:schemas-microsoft-com:vml" xmlns:wp14="http://schemas.microsoft.com/office/word/2010/wordprocessingDrawing" xmlns:wp="http://schemas.openxmlformats.org/drawingml/2006/wordprocessingDrawing" xmlns:w10="urn:schemas-microsoft-com:office:word" xmlns:w="http://schemas.openxmlformats.org/wordprocessingml/2006/main" xmlns:w14="http://schemas.microsoft.com/office/word/2010/wordml" xmlns:w15="http://schemas.microsoft.com/office/word/2012/wordml" xmlns:wpg="http://schemas.microsoft.com/office/word/2010/wordprocessingGroup" xmlns:wpi="http://schemas.microsoft.com/office/word/2010/wordprocessingInk" xmlns:wne="http://schemas.microsoft.com/office/word/2006/wordml" xmlns:wps="http://schemas.microsoft.com/office/word/2010/wordprocessingShape" mc:Ignorable="w14 w15 wp14">
   <w:abstractNum w:abstractNumId="0" w15:restartNumberingAfterBreak="0">
     <w:nsid w:val="07D47C1E"/>
     <w:multiLevelType w:val="hybridMultilevel"/>
@@ -2059,7 +1901,7 @@
 </file>
 
 <file path=word/styles.xml><?xml version="1.0" encoding="utf-8"?>
-<w:styles xmlns:mc="http://schemas.openxmlformats.org/markup-compatibility/2006" xmlns:r="http://schemas.openxmlformats.org/officeDocument/2006/relationships" xmlns:w="http://schemas.openxmlformats.org/wordprocessingml/2006/main" xmlns:w14="http://schemas.microsoft.com/office/word/2010/wordml" xmlns:w15="http://schemas.microsoft.com/office/word/2012/wordml" xmlns:w16se="http://schemas.microsoft.com/office/word/2015/wordml/symex" mc:Ignorable="w14 w15 w16se">
+<w:styles xmlns:mc="http://schemas.openxmlformats.org/markup-compatibility/2006" xmlns:r="http://schemas.openxmlformats.org/officeDocument/2006/relationships" xmlns:w="http://schemas.openxmlformats.org/wordprocessingml/2006/main" xmlns:w14="http://schemas.microsoft.com/office/word/2010/wordml" xmlns:w15="http://schemas.microsoft.com/office/word/2012/wordml" mc:Ignorable="w14 w15">
   <w:docDefaults>
     <w:rPrDefault>
       <w:rPr>
@@ -2075,7 +1917,7 @@
       </w:pPr>
     </w:pPrDefault>
   </w:docDefaults>
-  <w:latentStyles w:defLockedState="0" w:defUIPriority="99" w:defSemiHidden="0" w:defUnhideWhenUsed="0" w:defQFormat="0" w:count="372">
+  <w:latentStyles w:defLockedState="0" w:defUIPriority="99" w:defSemiHidden="0" w:defUnhideWhenUsed="0" w:defQFormat="0" w:count="371">
     <w:lsdException w:name="Normal" w:uiPriority="0" w:qFormat="1"/>
     <w:lsdException w:name="heading 1" w:uiPriority="9" w:qFormat="1"/>
     <w:lsdException w:name="heading 2" w:semiHidden="1" w:uiPriority="9" w:unhideWhenUsed="1" w:qFormat="1"/>
@@ -2181,6 +2023,7 @@
     <w:lsdException w:name="HTML Sample" w:semiHidden="1" w:unhideWhenUsed="1"/>
     <w:lsdException w:name="HTML Typewriter" w:semiHidden="1" w:unhideWhenUsed="1"/>
     <w:lsdException w:name="HTML Variable" w:semiHidden="1" w:unhideWhenUsed="1"/>
+    <w:lsdException w:name="Normal Table" w:semiHidden="1" w:unhideWhenUsed="1"/>
     <w:lsdException w:name="annotation subject" w:semiHidden="1" w:unhideWhenUsed="1"/>
     <w:lsdException w:name="No List" w:semiHidden="1" w:unhideWhenUsed="1"/>
     <w:lsdException w:name="Outline List 1" w:semiHidden="1" w:unhideWhenUsed="1"/>
@@ -2227,8 +2070,10 @@
     <w:lsdException w:name="Table Subtle 2" w:semiHidden="1" w:unhideWhenUsed="1"/>
     <w:lsdException w:name="Table Web 1" w:semiHidden="1" w:unhideWhenUsed="1"/>
     <w:lsdException w:name="Table Web 2" w:semiHidden="1" w:unhideWhenUsed="1"/>
+    <w:lsdException w:name="Table Web 3" w:semiHidden="1" w:unhideWhenUsed="1"/>
     <w:lsdException w:name="Balloon Text" w:semiHidden="1" w:unhideWhenUsed="1"/>
     <w:lsdException w:name="Table Grid" w:uiPriority="39"/>
+    <w:lsdException w:name="Table Theme" w:semiHidden="1" w:unhideWhenUsed="1"/>
     <w:lsdException w:name="Placeholder Text" w:semiHidden="1"/>
     <w:lsdException w:name="No Spacing" w:uiPriority="1" w:qFormat="1"/>
     <w:lsdException w:name="Light Shading" w:uiPriority="60"/>
@@ -2444,7 +2289,6 @@
     <w:lsdException w:name="List Table 5 Dark Accent 6" w:uiPriority="50"/>
     <w:lsdException w:name="List Table 6 Colorful Accent 6" w:uiPriority="51"/>
     <w:lsdException w:name="List Table 7 Colorful Accent 6" w:uiPriority="52"/>
-    <w:lsdException w:name="Mention" w:semiHidden="1" w:unhideWhenUsed="1"/>
   </w:latentStyles>
   <w:style w:type="paragraph" w:default="1" w:styleId="Normal">
     <w:name w:val="Normal"/>
@@ -2503,6 +2347,7 @@
   <w:style w:type="character" w:default="1" w:styleId="DefaultParagraphFont">
     <w:name w:val="Default Paragraph Font"/>
     <w:uiPriority w:val="1"/>
+    <w:semiHidden/>
     <w:unhideWhenUsed/>
   </w:style>
   <w:style w:type="table" w:default="1" w:styleId="TableNormal">

</xml_diff>